<commit_message>
add first go at cover letter
</commit_message>
<xml_diff>
--- a/working_drafts/jEco_submission/TXeco_coverletter_v1.0.docx
+++ b/working_drafts/jEco_submission/TXeco_coverletter_v1.0.docx
@@ -1,318 +1,880 @@
 
 <file path=word/document.xml><?xml version="1.0" encoding="utf-8"?>
-<w:document xmlns:wpc="http://schemas.microsoft.com/office/word/2010/wordprocessingCanvas" xmlns:cx="http://schemas.microsoft.com/office/drawing/2014/chartex" xmlns:cx1="http://schemas.microsoft.com/office/drawing/2015/9/8/chartex" xmlns:cx2="http://schemas.microsoft.com/office/drawing/2015/10/21/chartex" xmlns:cx3="http://schemas.microsoft.com/office/drawing/2016/5/9/chartex" xmlns:cx4="http://schemas.microsoft.com/office/drawing/2016/5/10/chartex" xmlns:cx5="http://schemas.microsoft.com/office/drawing/2016/5/11/chartex" xmlns:cx6="http://schemas.microsoft.com/office/drawing/2016/5/12/chartex" xmlns:cx7="http://schemas.microsoft.com/office/drawing/2016/5/13/chartex" xmlns:cx8="http://schemas.microsoft.com/office/drawing/2016/5/14/chartex" xmlns:mc="http://schemas.openxmlformats.org/markup-compatibility/2006" xmlns:aink="http://schemas.microsoft.com/office/drawing/2016/ink" xmlns:am3d="http://schemas.microsoft.com/office/drawing/2017/model3d" xmlns:o="urn:schemas-microsoft-com:office:office" xmlns:oel="http://schemas.microsoft.com/office/2019/extlst" xmlns:r="http://schemas.openxmlformats.org/officeDocument/2006/relationships" xmlns:m="http://schemas.openxmlformats.org/officeDocument/2006/math" xmlns:v="urn:schemas-microsoft-com:vml" xmlns:wp14="http://schemas.microsoft.com/office/word/2010/wordprocessingDrawing" xmlns:wp="http://schemas.openxmlformats.org/drawingml/2006/wordprocessingDrawing" xmlns:w10="urn:schemas-microsoft-com:office:word" xmlns:w="http://schemas.openxmlformats.org/wordprocessingml/2006/main" xmlns:w14="http://schemas.microsoft.com/office/word/2010/wordml" xmlns:w15="http://schemas.microsoft.com/office/word/2012/wordml" xmlns:w16cex="http://schemas.microsoft.com/office/word/2018/wordml/cex" xmlns:w16cid="http://schemas.microsoft.com/office/word/2016/wordml/cid" xmlns:w16="http://schemas.microsoft.com/office/word/2018/wordml" xmlns:w16sdtdh="http://schemas.microsoft.com/office/word/2020/wordml/sdtdatahash" xmlns:w16se="http://schemas.microsoft.com/office/word/2015/wordml/symex" xmlns:wpg="http://schemas.microsoft.com/office/word/2010/wordprocessingGroup" xmlns:wpi="http://schemas.microsoft.com/office/word/2010/wordprocessingInk" xmlns:wne="http://schemas.microsoft.com/office/word/2006/wordml" xmlns:wps="http://schemas.microsoft.com/office/word/2010/wordprocessingShape" mc:Ignorable="w14 w15 w16se w16cid w16 w16cex w16sdtdh wp14">
+<w:document xmlns:wpc="http://schemas.microsoft.com/office/word/2010/wordprocessingCanvas" xmlns:cx="http://schemas.microsoft.com/office/drawing/2014/chartex" xmlns:cx1="http://schemas.microsoft.com/office/drawing/2015/9/8/chartex" xmlns:cx2="http://schemas.microsoft.com/office/drawing/2015/10/21/chartex" xmlns:cx3="http://schemas.microsoft.com/office/drawing/2016/5/9/chartex" xmlns:cx4="http://schemas.microsoft.com/office/drawing/2016/5/10/chartex" xmlns:cx5="http://schemas.microsoft.com/office/drawing/2016/5/11/chartex" xmlns:cx6="http://schemas.microsoft.com/office/drawing/2016/5/12/chartex" xmlns:cx7="http://schemas.microsoft.com/office/drawing/2016/5/13/chartex" xmlns:cx8="http://schemas.microsoft.com/office/drawing/2016/5/14/chartex" xmlns:mc="http://schemas.openxmlformats.org/markup-compatibility/2006" xmlns:aink="http://schemas.microsoft.com/office/drawing/2016/ink" xmlns:am3d="http://schemas.microsoft.com/office/drawing/2017/model3d" xmlns:o="urn:schemas-microsoft-com:office:office" xmlns:r="http://schemas.openxmlformats.org/officeDocument/2006/relationships" xmlns:m="http://schemas.openxmlformats.org/officeDocument/2006/math" xmlns:v="urn:schemas-microsoft-com:vml" xmlns:wp14="http://schemas.microsoft.com/office/word/2010/wordprocessingDrawing" xmlns:wp="http://schemas.openxmlformats.org/drawingml/2006/wordprocessingDrawing" xmlns:w10="urn:schemas-microsoft-com:office:word" xmlns:w="http://schemas.openxmlformats.org/wordprocessingml/2006/main" xmlns:w14="http://schemas.microsoft.com/office/word/2010/wordml" xmlns:w15="http://schemas.microsoft.com/office/word/2012/wordml" xmlns:w16cex="http://schemas.microsoft.com/office/word/2018/wordml/cex" xmlns:w16cid="http://schemas.microsoft.com/office/word/2016/wordml/cid" xmlns:w16="http://schemas.microsoft.com/office/word/2018/wordml" xmlns:w16se="http://schemas.microsoft.com/office/word/2015/wordml/symex" xmlns:wpg="http://schemas.microsoft.com/office/word/2010/wordprocessingGroup" xmlns:wpi="http://schemas.microsoft.com/office/word/2010/wordprocessingInk" xmlns:wne="http://schemas.microsoft.com/office/word/2006/wordml" xmlns:wps="http://schemas.microsoft.com/office/word/2010/wordprocessingShape" mc:Ignorable="w14 w15 w16se w16cid w16 w16cex wp14">
   <w:body>
     <w:p>
-      <w:pPr>
-        <w:rPr>
-          <w:rFonts w:ascii="Times New Roman" w:hAnsi="Times New Roman" w:cs="Times New Roman"/>
-        </w:rPr>
-      </w:pPr>
-      <w:r>
-        <w:rPr>
-          <w:rFonts w:ascii="Times New Roman" w:hAnsi="Times New Roman" w:cs="Times New Roman"/>
-        </w:rPr>
+      <w:r>
         <w:t>Evan A. Perkowski, Ph.D.</w:t>
       </w:r>
     </w:p>
     <w:p>
-      <w:pPr>
-        <w:rPr>
-          <w:rFonts w:ascii="Times New Roman" w:hAnsi="Times New Roman" w:cs="Times New Roman"/>
-        </w:rPr>
-      </w:pPr>
-      <w:r>
-        <w:rPr>
-          <w:rFonts w:ascii="Times New Roman" w:hAnsi="Times New Roman" w:cs="Times New Roman"/>
-        </w:rPr>
+      <w:r>
         <w:t>Postdoctoral Research Associate</w:t>
       </w:r>
     </w:p>
     <w:p>
-      <w:pPr>
-        <w:rPr>
-          <w:rFonts w:ascii="Times New Roman" w:hAnsi="Times New Roman" w:cs="Times New Roman"/>
-        </w:rPr>
-      </w:pPr>
-      <w:r>
-        <w:rPr>
-          <w:rFonts w:ascii="Times New Roman" w:hAnsi="Times New Roman" w:cs="Times New Roman"/>
-        </w:rPr>
+      <w:r>
         <w:t>Department of Biological Sciences</w:t>
       </w:r>
     </w:p>
     <w:p>
-      <w:pPr>
-        <w:rPr>
-          <w:rFonts w:ascii="Times New Roman" w:hAnsi="Times New Roman" w:cs="Times New Roman"/>
-        </w:rPr>
-      </w:pPr>
-      <w:r>
-        <w:rPr>
-          <w:rFonts w:ascii="Times New Roman" w:hAnsi="Times New Roman" w:cs="Times New Roman"/>
-        </w:rPr>
+      <w:r>
         <w:t>Texas Tech University</w:t>
       </w:r>
     </w:p>
     <w:p>
-      <w:pPr>
-        <w:rPr>
-          <w:rFonts w:ascii="Times New Roman" w:hAnsi="Times New Roman" w:cs="Times New Roman"/>
-        </w:rPr>
-      </w:pPr>
-      <w:r>
-        <w:rPr>
-          <w:rFonts w:ascii="Times New Roman" w:hAnsi="Times New Roman" w:cs="Times New Roman"/>
-        </w:rPr>
+      <w:r>
         <w:t>Lubbock, TX, USA</w:t>
       </w:r>
     </w:p>
     <w:p>
-      <w:pPr>
-        <w:rPr>
-          <w:rFonts w:ascii="Times New Roman" w:hAnsi="Times New Roman" w:cs="Times New Roman"/>
-        </w:rPr>
-      </w:pPr>
       <w:hyperlink r:id="rId4" w:history="1">
         <w:r>
           <w:rPr>
             <w:rStyle w:val="Hyperlink"/>
-            <w:rFonts w:ascii="Times New Roman" w:hAnsi="Times New Roman" w:cs="Times New Roman"/>
           </w:rPr>
           <w:t>Evan.a.perkowski@ttu.edu</w:t>
         </w:r>
       </w:hyperlink>
     </w:p>
+    <w:p/>
     <w:p>
-      <w:pPr>
-        <w:rPr>
-          <w:rFonts w:ascii="Times New Roman" w:hAnsi="Times New Roman" w:cs="Times New Roman"/>
-        </w:rPr>
-      </w:pPr>
+      <w:proofErr w:type="gramStart"/>
+      <w:r>
+        <w:t xml:space="preserve">October </w:t>
+      </w:r>
+      <w:r>
+        <w:rPr>
+          <w:highlight w:val="yellow"/>
+        </w:rPr>
+        <w:t>XX</w:t>
+      </w:r>
+      <w:r>
+        <w:t>,</w:t>
+      </w:r>
+      <w:proofErr w:type="gramEnd"/>
+      <w:r>
+        <w:t xml:space="preserve"> 2023</w:t>
+      </w:r>
+    </w:p>
+    <w:p/>
+    <w:p>
+      <w:r>
+        <w:t xml:space="preserve">Dear Editorial Board at </w:t>
+      </w:r>
+      <w:r>
+        <w:rPr>
+          <w:i/>
+          <w:iCs/>
+        </w:rPr>
+        <w:t>Journal of Ecology</w:t>
+      </w:r>
+      <w:r>
+        <w:t>,</w:t>
+      </w:r>
+    </w:p>
+    <w:p/>
+    <w:p>
+      <w:r>
+        <w:t>Please find our manuscript titled “</w:t>
+      </w:r>
+      <w:r>
+        <w:t>The cost of resource use for photosynthesis drives variance in leaf nitrogen content in grasslands of Texas, USA</w:t>
+      </w:r>
+      <w:r>
+        <w:t xml:space="preserve">” for consideration as a Full Research Article at the </w:t>
+      </w:r>
+      <w:r>
+        <w:rPr>
+          <w:i/>
+          <w:iCs/>
+        </w:rPr>
+        <w:t>Journal of Ecology</w:t>
+      </w:r>
+      <w:r>
+        <w:t>. The manuscript contains six tables and five figures, accompanied by two tables and two figures as supplemental material.</w:t>
+      </w:r>
+    </w:p>
+    <w:p/>
+    <w:p>
+      <w:r>
+        <w:t xml:space="preserve">Climate and resource availability are important predictors of variance in leaf nitrogen content across environmental gradients. </w:t>
+      </w:r>
+    </w:p>
+    <w:p/>
+    <w:p/>
+    <w:p>
+      <w:r>
+        <w:rPr>
+          <w:color w:val="000000"/>
+        </w:rPr>
+        <w:t>Our study explores the influence of climate and resource availability on leaf nitrogen content across environmental gradients. We investigate</w:t>
+      </w:r>
+      <w:r>
+        <w:rPr>
+          <w:color w:val="000000"/>
+        </w:rPr>
+        <w:t xml:space="preserve"> patterns expected from</w:t>
+      </w:r>
+      <w:r>
+        <w:rPr>
+          <w:color w:val="000000"/>
+        </w:rPr>
+        <w:t xml:space="preserve"> </w:t>
+      </w:r>
+      <w:r>
+        <w:rPr>
+          <w:color w:val="000000"/>
+        </w:rPr>
+        <w:t>p</w:t>
+      </w:r>
+      <w:r>
+        <w:rPr>
+          <w:color w:val="000000"/>
+        </w:rPr>
+        <w:t xml:space="preserve">hotosynthetic </w:t>
+      </w:r>
+      <w:r>
+        <w:rPr>
+          <w:color w:val="000000"/>
+        </w:rPr>
+        <w:t>l</w:t>
+      </w:r>
+      <w:r>
+        <w:rPr>
+          <w:color w:val="000000"/>
+        </w:rPr>
+        <w:t>east-</w:t>
+      </w:r>
+      <w:r>
+        <w:rPr>
+          <w:color w:val="000000"/>
+        </w:rPr>
+        <w:t>c</w:t>
+      </w:r>
+      <w:r>
+        <w:rPr>
+          <w:color w:val="000000"/>
+        </w:rPr>
+        <w:t xml:space="preserve">ost </w:t>
+      </w:r>
+      <w:r>
+        <w:rPr>
+          <w:color w:val="000000"/>
+        </w:rPr>
+        <w:t>t</w:t>
+      </w:r>
+      <w:r>
+        <w:rPr>
+          <w:color w:val="000000"/>
+        </w:rPr>
+        <w:t>heory, which offers insights into how climatic and soil factors affect leaf nitrogen content and photosynthetic capacity. This theory posits that plants a</w:t>
+      </w:r>
+      <w:r>
+        <w:rPr>
+          <w:color w:val="000000"/>
+        </w:rPr>
+        <w:t>cclimate</w:t>
+      </w:r>
+      <w:r>
+        <w:rPr>
+          <w:color w:val="000000"/>
+        </w:rPr>
+        <w:t xml:space="preserve"> to their environment by minimizing the </w:t>
+      </w:r>
+      <w:r>
+        <w:rPr>
+          <w:color w:val="000000"/>
+        </w:rPr>
+        <w:t>summed</w:t>
+      </w:r>
+      <w:r>
+        <w:rPr>
+          <w:color w:val="000000"/>
+        </w:rPr>
+        <w:t xml:space="preserve"> cost of acquiring nitrogen relative to water. Despite recent efforts to incorporate this theory into land surface models, empirical support remains limited across environmental gradients. To address this gap, we measured area-based leaf nitrogen content (N</w:t>
+      </w:r>
+      <w:r>
+        <w:rPr>
+          <w:color w:val="000000"/>
+          <w:vertAlign w:val="subscript"/>
+        </w:rPr>
+        <w:t>area</w:t>
+      </w:r>
+      <w:r>
+        <w:rPr>
+          <w:color w:val="000000"/>
+        </w:rPr>
+        <w:t>), its components (mass-based leaf nitrogen content, N</w:t>
+      </w:r>
+      <w:r>
+        <w:rPr>
+          <w:color w:val="000000"/>
+          <w:vertAlign w:val="subscript"/>
+        </w:rPr>
+        <w:t>mass</w:t>
+      </w:r>
+      <w:r>
+        <w:rPr>
+          <w:color w:val="000000"/>
+        </w:rPr>
+        <w:t xml:space="preserve">; leaf mass per area, </w:t>
+      </w:r>
+      <w:proofErr w:type="spellStart"/>
+      <w:r>
+        <w:rPr>
+          <w:color w:val="000000"/>
+        </w:rPr>
+        <w:t>M</w:t>
+      </w:r>
+      <w:r>
+        <w:rPr>
+          <w:color w:val="000000"/>
+          <w:vertAlign w:val="subscript"/>
+        </w:rPr>
+        <w:t>area</w:t>
+      </w:r>
+      <w:proofErr w:type="spellEnd"/>
+      <w:r>
+        <w:rPr>
+          <w:color w:val="000000"/>
+        </w:rPr>
+        <w:t>), the leaf intercellular CO</w:t>
+      </w:r>
+      <w:r>
+        <w:rPr>
+          <w:color w:val="000000"/>
+          <w:vertAlign w:val="subscript"/>
+        </w:rPr>
+        <w:t>2</w:t>
+      </w:r>
+      <w:r>
+        <w:rPr>
+          <w:color w:val="000000"/>
+        </w:rPr>
+        <w:t xml:space="preserve"> to atmospheric CO</w:t>
+      </w:r>
+      <w:r>
+        <w:rPr>
+          <w:color w:val="000000"/>
+          <w:vertAlign w:val="subscript"/>
+        </w:rPr>
+        <w:t>2</w:t>
+      </w:r>
+      <w:r>
+        <w:rPr>
+          <w:color w:val="000000"/>
+        </w:rPr>
+        <w:t xml:space="preserve"> ratio (leaf </w:t>
+      </w:r>
+      <w:proofErr w:type="spellStart"/>
+      <w:proofErr w:type="gramStart"/>
+      <w:r>
+        <w:rPr>
+          <w:color w:val="000000"/>
+        </w:rPr>
+        <w:t>C</w:t>
+      </w:r>
+      <w:r>
+        <w:rPr>
+          <w:color w:val="000000"/>
+          <w:vertAlign w:val="subscript"/>
+        </w:rPr>
+        <w:t>i</w:t>
+      </w:r>
+      <w:r>
+        <w:rPr>
+          <w:color w:val="000000"/>
+        </w:rPr>
+        <w:t>:C</w:t>
+      </w:r>
+      <w:r>
+        <w:rPr>
+          <w:color w:val="000000"/>
+          <w:vertAlign w:val="subscript"/>
+        </w:rPr>
+        <w:t>a</w:t>
+      </w:r>
+      <w:proofErr w:type="spellEnd"/>
+      <w:proofErr w:type="gramEnd"/>
+      <w:r>
+        <w:rPr>
+          <w:color w:val="000000"/>
+        </w:rPr>
+        <w:t xml:space="preserve">), and the unit cost to acquire nitrogen relative to water (β) in 499 individuals </w:t>
+      </w:r>
+      <w:r>
+        <w:rPr>
+          <w:color w:val="000000"/>
+        </w:rPr>
+        <w:t>comprising</w:t>
+      </w:r>
+      <w:r>
+        <w:rPr>
+          <w:color w:val="000000"/>
+        </w:rPr>
+        <w:t xml:space="preserve"> 52 species in </w:t>
+      </w:r>
+      <w:r>
+        <w:rPr>
+          <w:color w:val="000000"/>
+        </w:rPr>
+        <w:t xml:space="preserve">grasslands of </w:t>
+      </w:r>
+      <w:r>
+        <w:rPr>
+          <w:color w:val="000000"/>
+        </w:rPr>
+        <w:t>Texas, USA.</w:t>
+      </w:r>
+    </w:p>
+    <w:p/>
+    <w:p>
+      <w:r>
+        <w:t>Patterns supporting photosynthetic least-cost theory emerged, a result driven by a negative relationship between</w:t>
+      </w:r>
+      <w:r>
+        <w:rPr>
+          <w:color w:val="000000" w:themeColor="text1"/>
+        </w:rPr>
+        <w:t xml:space="preserve"> leaf </w:t>
+      </w:r>
+      <w:proofErr w:type="spellStart"/>
+      <w:proofErr w:type="gramStart"/>
+      <w:r>
+        <w:rPr>
+          <w:i/>
+          <w:iCs/>
+          <w:color w:val="000000" w:themeColor="text1"/>
+        </w:rPr>
+        <w:t>C</w:t>
+      </w:r>
+      <w:r>
+        <w:rPr>
+          <w:color w:val="000000" w:themeColor="text1"/>
+          <w:vertAlign w:val="subscript"/>
+        </w:rPr>
+        <w:t>i</w:t>
+      </w:r>
+      <w:r>
+        <w:rPr>
+          <w:color w:val="000000" w:themeColor="text1"/>
+        </w:rPr>
+        <w:t>:</w:t>
+      </w:r>
+      <w:r>
+        <w:rPr>
+          <w:i/>
+          <w:iCs/>
+          <w:color w:val="000000" w:themeColor="text1"/>
+        </w:rPr>
+        <w:t>C</w:t>
+      </w:r>
+      <w:r>
+        <w:rPr>
+          <w:color w:val="000000" w:themeColor="text1"/>
+          <w:vertAlign w:val="subscript"/>
+        </w:rPr>
+        <w:t>a</w:t>
+      </w:r>
+      <w:proofErr w:type="spellEnd"/>
+      <w:proofErr w:type="gramEnd"/>
+      <w:r>
+        <w:t xml:space="preserve"> </w:t>
+      </w:r>
+      <w:r>
+        <w:rPr>
+          <w:color w:val="000000" w:themeColor="text1"/>
+        </w:rPr>
+        <w:t xml:space="preserve">and </w:t>
+      </w:r>
+      <w:r>
+        <w:rPr>
+          <w:i/>
+          <w:iCs/>
+          <w:color w:val="000000" w:themeColor="text1"/>
+        </w:rPr>
+        <w:t>N</w:t>
+      </w:r>
+      <w:r>
+        <w:rPr>
+          <w:color w:val="000000" w:themeColor="text1"/>
+          <w:vertAlign w:val="subscript"/>
+        </w:rPr>
+        <w:t>area</w:t>
+      </w:r>
+      <w:r>
+        <w:rPr>
+          <w:color w:val="000000" w:themeColor="text1"/>
+        </w:rPr>
+        <w:t xml:space="preserve"> mediated through a direct negative effect of increasing leaf </w:t>
+      </w:r>
+      <w:proofErr w:type="spellStart"/>
+      <w:r>
+        <w:rPr>
+          <w:i/>
+          <w:iCs/>
+          <w:color w:val="000000" w:themeColor="text1"/>
+        </w:rPr>
+        <w:t>C</w:t>
+      </w:r>
+      <w:r>
+        <w:rPr>
+          <w:color w:val="000000" w:themeColor="text1"/>
+          <w:vertAlign w:val="subscript"/>
+        </w:rPr>
+        <w:t>i</w:t>
+      </w:r>
+      <w:r>
+        <w:rPr>
+          <w:color w:val="000000" w:themeColor="text1"/>
+        </w:rPr>
+        <w:t>:</w:t>
+      </w:r>
+      <w:r>
+        <w:rPr>
+          <w:i/>
+          <w:iCs/>
+          <w:color w:val="000000" w:themeColor="text1"/>
+        </w:rPr>
+        <w:t>C</w:t>
+      </w:r>
+      <w:r>
+        <w:rPr>
+          <w:color w:val="000000" w:themeColor="text1"/>
+          <w:vertAlign w:val="subscript"/>
+        </w:rPr>
+        <w:t>a</w:t>
+      </w:r>
+      <w:proofErr w:type="spellEnd"/>
+      <w:r>
+        <w:rPr>
+          <w:color w:val="000000" w:themeColor="text1"/>
+        </w:rPr>
+        <w:t xml:space="preserve"> on </w:t>
+      </w:r>
+      <w:proofErr w:type="spellStart"/>
+      <w:r>
+        <w:rPr>
+          <w:i/>
+          <w:iCs/>
+          <w:color w:val="000000" w:themeColor="text1"/>
+        </w:rPr>
+        <w:t>M</w:t>
+      </w:r>
+      <w:r>
+        <w:rPr>
+          <w:color w:val="000000" w:themeColor="text1"/>
+          <w:vertAlign w:val="subscript"/>
+        </w:rPr>
+        <w:t>area</w:t>
+      </w:r>
+      <w:proofErr w:type="spellEnd"/>
+      <w:r>
+        <w:rPr>
+          <w:color w:val="000000" w:themeColor="text1"/>
+        </w:rPr>
+        <w:t xml:space="preserve">. In further support of the theory, increasing nitrogen availability was negatively associated with </w:t>
+      </w:r>
+      <w:r>
+        <w:rPr>
+          <w:i/>
+          <w:iCs/>
+          <w:color w:val="000000" w:themeColor="text1"/>
+          <w:lang w:val="el-GR"/>
+        </w:rPr>
+        <w:t>β</w:t>
+      </w:r>
+      <w:r>
+        <w:rPr>
+          <w:color w:val="000000" w:themeColor="text1"/>
+        </w:rPr>
+        <w:t xml:space="preserve">, resulting in two pathways that contributed to an indirect positive effect of increasing nitrogen availability on </w:t>
+      </w:r>
+      <w:r>
+        <w:rPr>
+          <w:i/>
+          <w:iCs/>
+          <w:color w:val="000000" w:themeColor="text1"/>
+        </w:rPr>
+        <w:t>N</w:t>
+      </w:r>
+      <w:r>
+        <w:rPr>
+          <w:color w:val="000000" w:themeColor="text1"/>
+          <w:vertAlign w:val="subscript"/>
+        </w:rPr>
+        <w:t>area</w:t>
+      </w:r>
+      <w:r>
+        <w:rPr>
+          <w:color w:val="000000" w:themeColor="text1"/>
+        </w:rPr>
+        <w:t xml:space="preserve">: (1) when mediated through a negative effect of increasing nitrogen availability on </w:t>
+      </w:r>
+      <w:r>
+        <w:rPr>
+          <w:i/>
+          <w:iCs/>
+          <w:color w:val="000000" w:themeColor="text1"/>
+          <w:lang w:val="el-GR"/>
+        </w:rPr>
+        <w:t>β</w:t>
+      </w:r>
+      <w:r>
+        <w:rPr>
+          <w:color w:val="000000" w:themeColor="text1"/>
+        </w:rPr>
+        <w:t xml:space="preserve">, a positive relationship between </w:t>
+      </w:r>
+      <w:r>
+        <w:rPr>
+          <w:i/>
+          <w:iCs/>
+          <w:color w:val="000000" w:themeColor="text1"/>
+          <w:lang w:val="el-GR"/>
+        </w:rPr>
+        <w:t>β</w:t>
+      </w:r>
+      <w:r>
+        <w:rPr>
+          <w:color w:val="000000" w:themeColor="text1"/>
+        </w:rPr>
+        <w:t xml:space="preserve"> and leaf </w:t>
+      </w:r>
+      <w:proofErr w:type="spellStart"/>
+      <w:r>
+        <w:rPr>
+          <w:i/>
+          <w:iCs/>
+          <w:color w:val="000000" w:themeColor="text1"/>
+        </w:rPr>
+        <w:t>C</w:t>
+      </w:r>
+      <w:r>
+        <w:rPr>
+          <w:color w:val="000000" w:themeColor="text1"/>
+          <w:vertAlign w:val="subscript"/>
+        </w:rPr>
+        <w:t>i</w:t>
+      </w:r>
+      <w:r>
+        <w:rPr>
+          <w:color w:val="000000" w:themeColor="text1"/>
+        </w:rPr>
+        <w:t>:</w:t>
+      </w:r>
+      <w:r>
+        <w:rPr>
+          <w:i/>
+          <w:iCs/>
+          <w:color w:val="000000" w:themeColor="text1"/>
+        </w:rPr>
+        <w:t>C</w:t>
+      </w:r>
+      <w:r>
+        <w:rPr>
+          <w:color w:val="000000" w:themeColor="text1"/>
+          <w:vertAlign w:val="subscript"/>
+        </w:rPr>
+        <w:t>a</w:t>
+      </w:r>
+      <w:proofErr w:type="spellEnd"/>
+      <w:r>
+        <w:rPr>
+          <w:color w:val="000000" w:themeColor="text1"/>
+        </w:rPr>
+        <w:t xml:space="preserve">, and negative effect of increasing leaf </w:t>
+      </w:r>
+      <w:proofErr w:type="spellStart"/>
+      <w:r>
+        <w:rPr>
+          <w:i/>
+          <w:iCs/>
+          <w:color w:val="000000" w:themeColor="text1"/>
+        </w:rPr>
+        <w:t>C</w:t>
+      </w:r>
+      <w:r>
+        <w:rPr>
+          <w:color w:val="000000" w:themeColor="text1"/>
+          <w:vertAlign w:val="subscript"/>
+        </w:rPr>
+        <w:t>i</w:t>
+      </w:r>
+      <w:r>
+        <w:rPr>
+          <w:color w:val="000000" w:themeColor="text1"/>
+        </w:rPr>
+        <w:t>:</w:t>
+      </w:r>
+      <w:r>
+        <w:rPr>
+          <w:i/>
+          <w:iCs/>
+          <w:color w:val="000000" w:themeColor="text1"/>
+        </w:rPr>
+        <w:t>C</w:t>
+      </w:r>
+      <w:r>
+        <w:rPr>
+          <w:color w:val="000000" w:themeColor="text1"/>
+          <w:vertAlign w:val="subscript"/>
+        </w:rPr>
+        <w:t>a</w:t>
+      </w:r>
+      <w:proofErr w:type="spellEnd"/>
+      <w:r>
+        <w:rPr>
+          <w:color w:val="000000" w:themeColor="text1"/>
+        </w:rPr>
+        <w:t xml:space="preserve"> on </w:t>
+      </w:r>
+      <w:proofErr w:type="spellStart"/>
+      <w:r>
+        <w:rPr>
+          <w:i/>
+          <w:iCs/>
+          <w:color w:val="000000" w:themeColor="text1"/>
+        </w:rPr>
+        <w:t>M</w:t>
+      </w:r>
+      <w:r>
+        <w:rPr>
+          <w:color w:val="000000" w:themeColor="text1"/>
+          <w:vertAlign w:val="subscript"/>
+        </w:rPr>
+        <w:t>area</w:t>
+      </w:r>
+      <w:proofErr w:type="spellEnd"/>
+      <w:r>
+        <w:rPr>
+          <w:color w:val="000000" w:themeColor="text1"/>
+        </w:rPr>
+        <w:t xml:space="preserve">, and (2) when mediated through a negative effect of increasing nitrogen availability on </w:t>
+      </w:r>
+      <w:r>
+        <w:rPr>
+          <w:i/>
+          <w:iCs/>
+          <w:color w:val="000000" w:themeColor="text1"/>
+          <w:lang w:val="el-GR"/>
+        </w:rPr>
+        <w:t>β</w:t>
+      </w:r>
+      <w:r>
+        <w:rPr>
+          <w:color w:val="000000" w:themeColor="text1"/>
+        </w:rPr>
+        <w:t xml:space="preserve"> and negative effect of increasing </w:t>
+      </w:r>
+      <w:r>
+        <w:rPr>
+          <w:i/>
+          <w:iCs/>
+          <w:color w:val="000000" w:themeColor="text1"/>
+          <w:lang w:val="el-GR"/>
+        </w:rPr>
+        <w:t>β</w:t>
+      </w:r>
+      <w:r>
+        <w:rPr>
+          <w:color w:val="000000" w:themeColor="text1"/>
+        </w:rPr>
+        <w:t xml:space="preserve"> on </w:t>
+      </w:r>
+      <w:r>
+        <w:rPr>
+          <w:i/>
+          <w:iCs/>
+          <w:color w:val="000000" w:themeColor="text1"/>
+        </w:rPr>
+        <w:t>N</w:t>
+      </w:r>
+      <w:r>
+        <w:rPr>
+          <w:color w:val="000000" w:themeColor="text1"/>
+          <w:vertAlign w:val="subscript"/>
+        </w:rPr>
+        <w:t>mass</w:t>
+      </w:r>
+      <w:r>
+        <w:rPr>
+          <w:color w:val="000000" w:themeColor="text1"/>
+        </w:rPr>
+        <w:t>.</w:t>
+      </w:r>
+      <w:r>
+        <w:t xml:space="preserve"> </w:t>
+      </w:r>
+      <w:r>
+        <w:t xml:space="preserve">Results indicated a third pathway where increasing nitrogen availability increased Narea directly through a larger increase in Nmass than decrease in </w:t>
+      </w:r>
+      <w:proofErr w:type="spellStart"/>
+      <w:r>
+        <w:t>Marea</w:t>
+      </w:r>
+      <w:proofErr w:type="spellEnd"/>
+      <w:r>
+        <w:t xml:space="preserve"> independent of changes in β or leaf </w:t>
+      </w:r>
+      <w:proofErr w:type="spellStart"/>
+      <w:proofErr w:type="gramStart"/>
+      <w:r>
+        <w:t>Ci:Ca</w:t>
+      </w:r>
+      <w:proofErr w:type="spellEnd"/>
+      <w:r>
+        <w:t>.</w:t>
+      </w:r>
+      <w:proofErr w:type="gramEnd"/>
+      <w:r>
+        <w:t xml:space="preserve"> </w:t>
+      </w:r>
+      <w:r>
+        <w:t xml:space="preserve">Findings from this </w:t>
+      </w:r>
+      <w:r>
+        <w:t>study</w:t>
+      </w:r>
+      <w:r>
+        <w:t xml:space="preserve"> provide important insight into understanding drivers of variability in leaf nitrogen content across environmental gradients and suggest that optimality models may improve model simulations by including an approach for predicting β dynamically across environmental gradients</w:t>
+      </w:r>
+      <w:r>
+        <w:t>.</w:t>
+      </w:r>
+    </w:p>
+    <w:p/>
+    <w:p>
+      <w:r>
+        <w:lastRenderedPageBreak/>
+        <w:t xml:space="preserve">Our study addresses a timely and significant gap in </w:t>
+      </w:r>
+      <w:r>
+        <w:t>plant functional ecology</w:t>
+      </w:r>
+      <w:r>
+        <w:t>, as previous research has mainly focused on N</w:t>
+      </w:r>
+      <w:r>
+        <w:rPr>
+          <w:vertAlign w:val="subscript"/>
+        </w:rPr>
+        <w:t>area</w:t>
+      </w:r>
+      <w:r>
+        <w:t xml:space="preserve"> and </w:t>
+      </w:r>
+      <w:r>
+        <w:t>has largely ignored</w:t>
+      </w:r>
+      <w:r>
+        <w:t xml:space="preserve"> its constituent parts, N</w:t>
+      </w:r>
+      <w:r>
+        <w:rPr>
+          <w:vertAlign w:val="subscript"/>
+        </w:rPr>
+        <w:t>mass</w:t>
+      </w:r>
+      <w:r>
+        <w:t xml:space="preserve"> and </w:t>
+      </w:r>
+      <w:proofErr w:type="spellStart"/>
+      <w:r>
+        <w:t>M</w:t>
+      </w:r>
+      <w:r>
+        <w:rPr>
+          <w:vertAlign w:val="subscript"/>
+        </w:rPr>
+        <w:t>area</w:t>
+      </w:r>
+      <w:proofErr w:type="spellEnd"/>
+      <w:r>
+        <w:t xml:space="preserve">. </w:t>
+      </w:r>
+      <w:r>
+        <w:t xml:space="preserve">Here, we show that understanding variability in </w:t>
+      </w:r>
+      <w:r>
+        <w:rPr>
+          <w:i/>
+          <w:iCs/>
+        </w:rPr>
+        <w:t>N</w:t>
+      </w:r>
+      <w:r>
+        <w:rPr>
+          <w:vertAlign w:val="subscript"/>
+        </w:rPr>
+        <w:t>mass</w:t>
+      </w:r>
+      <w:r>
+        <w:t xml:space="preserve"> and </w:t>
+      </w:r>
+      <w:proofErr w:type="spellStart"/>
+      <w:r>
+        <w:rPr>
+          <w:i/>
+          <w:iCs/>
+        </w:rPr>
+        <w:t>M</w:t>
+      </w:r>
+      <w:r>
+        <w:rPr>
+          <w:vertAlign w:val="subscript"/>
+        </w:rPr>
+        <w:t>area</w:t>
+      </w:r>
+      <w:proofErr w:type="spellEnd"/>
+      <w:r>
+        <w:t xml:space="preserve"> across environmental gradients can provide useful insight toward understanding the mechanisms governing </w:t>
+      </w:r>
+      <w:r>
+        <w:rPr>
+          <w:i/>
+          <w:iCs/>
+        </w:rPr>
+        <w:t>N</w:t>
+      </w:r>
+      <w:r>
+        <w:rPr>
+          <w:vertAlign w:val="subscript"/>
+        </w:rPr>
+        <w:t>area</w:t>
+      </w:r>
+      <w:r>
+        <w:t xml:space="preserve">. </w:t>
+      </w:r>
+      <w:r>
+        <w:t>Additionally, past studies supporting theoretical expectations have largely been conducted at global scales</w:t>
+      </w:r>
+      <w:r>
+        <w:t>. Our findings suggest that such patterns occur at finer scales, demonstrating the wide applicability of this theory across ecological scales.</w:t>
+      </w:r>
+    </w:p>
+    <w:p/>
+    <w:p>
+      <w:r>
+        <w:t>Please do not hesitate to contact me at the e-mail address listed above over any comments or concerns.</w:t>
+      </w:r>
+    </w:p>
+    <w:p/>
+    <w:p>
+      <w:r>
+        <w:t>Sincerely,</w:t>
+      </w:r>
+    </w:p>
+    <w:p/>
+    <w:p>
+      <w:r>
+        <w:t>Evan A. Perkowski, Ph.D.</w:t>
+      </w:r>
     </w:p>
     <w:p>
-      <w:pPr>
-        <w:rPr>
-          <w:rFonts w:ascii="Times New Roman" w:hAnsi="Times New Roman" w:cs="Times New Roman"/>
-        </w:rPr>
-      </w:pPr>
-      <w:proofErr w:type="gramStart"/>
-      <w:r>
-        <w:rPr>
-          <w:rFonts w:ascii="Times New Roman" w:hAnsi="Times New Roman" w:cs="Times New Roman"/>
-        </w:rPr>
-        <w:t xml:space="preserve">October </w:t>
-      </w:r>
-      <w:r>
-        <w:rPr>
-          <w:rFonts w:ascii="Times New Roman" w:hAnsi="Times New Roman" w:cs="Times New Roman"/>
-          <w:highlight w:val="yellow"/>
-        </w:rPr>
-        <w:t>XX</w:t>
-      </w:r>
-      <w:r>
-        <w:rPr>
-          <w:rFonts w:ascii="Times New Roman" w:hAnsi="Times New Roman" w:cs="Times New Roman"/>
-        </w:rPr>
-        <w:t>,</w:t>
-      </w:r>
-      <w:proofErr w:type="gramEnd"/>
-      <w:r>
-        <w:rPr>
-          <w:rFonts w:ascii="Times New Roman" w:hAnsi="Times New Roman" w:cs="Times New Roman"/>
-        </w:rPr>
-        <w:t xml:space="preserve"> 2023</w:t>
-      </w:r>
-    </w:p>
-    <w:p>
-      <w:pPr>
-        <w:rPr>
-          <w:rFonts w:ascii="Times New Roman" w:hAnsi="Times New Roman" w:cs="Times New Roman"/>
-        </w:rPr>
-      </w:pPr>
-    </w:p>
-    <w:p>
-      <w:pPr>
-        <w:rPr>
-          <w:rFonts w:ascii="Times New Roman" w:hAnsi="Times New Roman" w:cs="Times New Roman"/>
-        </w:rPr>
-      </w:pPr>
-      <w:r>
-        <w:rPr>
-          <w:rFonts w:ascii="Times New Roman" w:hAnsi="Times New Roman" w:cs="Times New Roman"/>
-        </w:rPr>
-        <w:t xml:space="preserve">Dear Editorial Board at </w:t>
-      </w:r>
-      <w:r>
-        <w:rPr>
-          <w:rFonts w:ascii="Times New Roman" w:hAnsi="Times New Roman" w:cs="Times New Roman"/>
-          <w:i/>
-          <w:iCs/>
-        </w:rPr>
-        <w:t>Journal of Ecology</w:t>
-      </w:r>
-      <w:r>
-        <w:rPr>
-          <w:rFonts w:ascii="Times New Roman" w:hAnsi="Times New Roman" w:cs="Times New Roman"/>
-        </w:rPr>
-        <w:t>,</w:t>
-      </w:r>
-    </w:p>
-    <w:p>
-      <w:pPr>
-        <w:rPr>
-          <w:rFonts w:ascii="Times New Roman" w:hAnsi="Times New Roman" w:cs="Times New Roman"/>
-        </w:rPr>
-      </w:pPr>
-    </w:p>
-    <w:p>
-      <w:pPr>
-        <w:rPr>
-          <w:rFonts w:ascii="Times New Roman" w:hAnsi="Times New Roman" w:cs="Times New Roman"/>
-        </w:rPr>
-      </w:pPr>
-      <w:r>
-        <w:rPr>
-          <w:rFonts w:ascii="Times New Roman" w:hAnsi="Times New Roman" w:cs="Times New Roman"/>
-        </w:rPr>
-        <w:t>Please find our manuscript titled “</w:t>
-      </w:r>
-      <w:r>
-        <w:rPr>
-          <w:rFonts w:ascii="Times New Roman" w:hAnsi="Times New Roman" w:cs="Times New Roman"/>
-        </w:rPr>
-        <w:t>The cost of resource use for photosynthesis drives variance in leaf nitrogen content in grasslands of Texas, USA</w:t>
-      </w:r>
-      <w:r>
-        <w:rPr>
-          <w:rFonts w:ascii="Times New Roman" w:hAnsi="Times New Roman" w:cs="Times New Roman"/>
-        </w:rPr>
-        <w:t xml:space="preserve">” for consideration as a Full Research Article at the </w:t>
-      </w:r>
-      <w:r>
-        <w:rPr>
-          <w:rFonts w:ascii="Times New Roman" w:hAnsi="Times New Roman" w:cs="Times New Roman"/>
-          <w:i/>
-          <w:iCs/>
-        </w:rPr>
-        <w:t>Journal of Ecology</w:t>
-      </w:r>
-      <w:r>
-        <w:rPr>
-          <w:rFonts w:ascii="Times New Roman" w:hAnsi="Times New Roman" w:cs="Times New Roman"/>
-        </w:rPr>
-        <w:t>. The manuscript contains six tables and five figures, accompanied by two tables and two figures as supplemental material.</w:t>
-      </w:r>
-    </w:p>
-    <w:p>
-      <w:pPr>
-        <w:rPr>
-          <w:rFonts w:ascii="Times New Roman" w:hAnsi="Times New Roman" w:cs="Times New Roman"/>
-        </w:rPr>
-      </w:pPr>
-    </w:p>
-    <w:p>
-      <w:pPr>
-        <w:rPr>
-          <w:rFonts w:ascii="Times New Roman" w:hAnsi="Times New Roman" w:cs="Times New Roman"/>
-        </w:rPr>
-      </w:pPr>
-      <w:r>
-        <w:rPr>
-          <w:rFonts w:ascii="Times New Roman" w:hAnsi="Times New Roman" w:cs="Times New Roman"/>
-        </w:rPr>
-        <w:t>[brief intro to study objectives and novelty]</w:t>
-      </w:r>
-    </w:p>
-    <w:p>
-      <w:pPr>
-        <w:rPr>
-          <w:rFonts w:ascii="Times New Roman" w:hAnsi="Times New Roman" w:cs="Times New Roman"/>
-        </w:rPr>
-      </w:pPr>
-    </w:p>
-    <w:p>
-      <w:pPr>
-        <w:rPr>
-          <w:rFonts w:ascii="Times New Roman" w:hAnsi="Times New Roman" w:cs="Times New Roman"/>
-        </w:rPr>
-      </w:pPr>
-      <w:r>
-        <w:rPr>
-          <w:rFonts w:ascii="Times New Roman" w:hAnsi="Times New Roman" w:cs="Times New Roman"/>
-        </w:rPr>
-        <w:t>[brief summary of findings]</w:t>
-      </w:r>
-    </w:p>
-    <w:p>
-      <w:pPr>
-        <w:rPr>
-          <w:rFonts w:ascii="Times New Roman" w:hAnsi="Times New Roman" w:cs="Times New Roman"/>
-        </w:rPr>
-      </w:pPr>
-    </w:p>
-    <w:p>
-      <w:pPr>
-        <w:rPr>
-          <w:rFonts w:ascii="Times New Roman" w:hAnsi="Times New Roman" w:cs="Times New Roman"/>
-        </w:rPr>
-      </w:pPr>
-      <w:r>
-        <w:rPr>
-          <w:rFonts w:ascii="Times New Roman" w:hAnsi="Times New Roman" w:cs="Times New Roman"/>
-        </w:rPr>
-        <w:t>Please do not hesitate to contact me at the e-mail address listed above over any comments or concerns.</w:t>
-      </w:r>
-    </w:p>
-    <w:p>
-      <w:pPr>
-        <w:rPr>
-          <w:rFonts w:ascii="Times New Roman" w:hAnsi="Times New Roman" w:cs="Times New Roman"/>
-        </w:rPr>
-      </w:pPr>
-    </w:p>
-    <w:p>
-      <w:pPr>
-        <w:rPr>
-          <w:rFonts w:ascii="Times New Roman" w:hAnsi="Times New Roman" w:cs="Times New Roman"/>
-        </w:rPr>
-      </w:pPr>
-      <w:r>
-        <w:rPr>
-          <w:rFonts w:ascii="Times New Roman" w:hAnsi="Times New Roman" w:cs="Times New Roman"/>
-        </w:rPr>
-        <w:t>Sincerely,</w:t>
-      </w:r>
-    </w:p>
-    <w:p>
-      <w:pPr>
-        <w:rPr>
-          <w:rFonts w:ascii="Times New Roman" w:hAnsi="Times New Roman" w:cs="Times New Roman"/>
-        </w:rPr>
-      </w:pPr>
-    </w:p>
-    <w:p>
-      <w:pPr>
-        <w:rPr>
-          <w:rFonts w:ascii="Times New Roman" w:hAnsi="Times New Roman" w:cs="Times New Roman"/>
-        </w:rPr>
-      </w:pPr>
-      <w:r>
-        <w:rPr>
-          <w:rFonts w:ascii="Times New Roman" w:hAnsi="Times New Roman" w:cs="Times New Roman"/>
-        </w:rPr>
-        <w:t>Evan A. Perkowski, Ph.D.</w:t>
-      </w:r>
-    </w:p>
-    <w:p>
-      <w:pPr>
-        <w:rPr>
-          <w:rFonts w:ascii="Times New Roman" w:hAnsi="Times New Roman" w:cs="Times New Roman"/>
-        </w:rPr>
-      </w:pPr>
-      <w:r>
-        <w:rPr>
-          <w:rFonts w:ascii="Times New Roman" w:hAnsi="Times New Roman" w:cs="Times New Roman"/>
+      <w:r>
+        <w:rPr>
           <w:i/>
           <w:iCs/>
         </w:rPr>
@@ -330,7 +892,7 @@
 </file>
 
 <file path=word/styles.xml><?xml version="1.0" encoding="utf-8"?>
-<w:styles xmlns:mc="http://schemas.openxmlformats.org/markup-compatibility/2006" xmlns:r="http://schemas.openxmlformats.org/officeDocument/2006/relationships" xmlns:w="http://schemas.openxmlformats.org/wordprocessingml/2006/main" xmlns:w14="http://schemas.microsoft.com/office/word/2010/wordml" xmlns:w15="http://schemas.microsoft.com/office/word/2012/wordml" xmlns:w16cex="http://schemas.microsoft.com/office/word/2018/wordml/cex" xmlns:w16cid="http://schemas.microsoft.com/office/word/2016/wordml/cid" xmlns:w16="http://schemas.microsoft.com/office/word/2018/wordml" xmlns:w16sdtdh="http://schemas.microsoft.com/office/word/2020/wordml/sdtdatahash" xmlns:w16se="http://schemas.microsoft.com/office/word/2015/wordml/symex" mc:Ignorable="w14 w15 w16se w16cid w16 w16cex w16sdtdh">
+<w:styles xmlns:mc="http://schemas.openxmlformats.org/markup-compatibility/2006" xmlns:r="http://schemas.openxmlformats.org/officeDocument/2006/relationships" xmlns:w="http://schemas.openxmlformats.org/wordprocessingml/2006/main" xmlns:w14="http://schemas.microsoft.com/office/word/2010/wordml" xmlns:w15="http://schemas.microsoft.com/office/word/2012/wordml" xmlns:w16cex="http://schemas.microsoft.com/office/word/2018/wordml/cex" xmlns:w16cid="http://schemas.microsoft.com/office/word/2016/wordml/cid" xmlns:w16="http://schemas.microsoft.com/office/word/2018/wordml" xmlns:w16se="http://schemas.microsoft.com/office/word/2015/wordml/symex" mc:Ignorable="w14 w15 w16se w16cid w16 w16cex">
   <w:docDefaults>
     <w:rPrDefault>
       <w:rPr>
@@ -725,6 +1287,12 @@
   <w:style w:type="paragraph" w:default="1" w:styleId="Normal">
     <w:name w:val="Normal"/>
     <w:qFormat/>
+    <w:rsid w:val="00817180"/>
+    <w:rPr>
+      <w:rFonts w:ascii="Times New Roman" w:eastAsia="Times New Roman" w:hAnsi="Times New Roman" w:cs="Times New Roman"/>
+      <w:kern w:val="0"/>
+      <w14:ligatures w14:val="none"/>
+    </w:rPr>
   </w:style>
   <w:style w:type="character" w:default="1" w:styleId="DefaultParagraphFont">
     <w:name w:val="Default Paragraph Font"/>

</xml_diff>